<commit_message>
disabled begin button and added tooltip info when user is using non-mobile device
</commit_message>
<xml_diff>
--- a/document/DrivingTaskInstructions.docx
+++ b/document/DrivingTaskInstructions.docx
@@ -17,15 +17,13 @@
         </w:rPr>
         <w:t xml:space="preserve">Martin Paulus, M.D. and his collaborators at Laureate Institute for Brain Research are conducting a research study to find out more about individuals' attitude in experiencing certain life events and to test the </w:t>
       </w:r>
-      <w:proofErr w:type="spellStart"/>
-      <w:r>
-        <w:rPr>
-          <w:rFonts w:ascii="Helvetica Neue" w:hAnsi="Helvetica Neue" w:cs="Times New Roman"/>
-          <w:color w:val="212529"/>
-        </w:rPr>
-        <w:t>reliabilithy</w:t>
-      </w:r>
-      <w:proofErr w:type="spellEnd"/>
+      <w:r>
+        <w:rPr>
+          <w:rFonts w:ascii="Helvetica Neue" w:hAnsi="Helvetica Neue" w:cs="Times New Roman"/>
+          <w:color w:val="212529"/>
+        </w:rPr>
+        <w:t>reliability</w:t>
+      </w:r>
       <w:r>
         <w:rPr>
           <w:rFonts w:ascii="Helvetica Neue" w:hAnsi="Helvetica Neue" w:cs="Times New Roman"/>
@@ -47,26 +45,62 @@
           <w:rFonts w:ascii="Helvetica Neue" w:hAnsi="Helvetica Neue" w:cs="Times New Roman"/>
           <w:color w:val="212529"/>
         </w:rPr>
-        <w:t>If you agree to be in this study, there are two sessions to complete:</w:t>
-      </w:r>
-    </w:p>
-    <w:p>
-      <w:pPr>
-        <w:spacing w:after="100" w:afterAutospacing="1"/>
-        <w:rPr>
-          <w:rFonts w:ascii="Helvetica Neue" w:hAnsi="Helvetica Neue" w:cs="Times New Roman"/>
-          <w:color w:val="212529"/>
-        </w:rPr>
-      </w:pPr>
+        <w:t>If you agree to be in this study, th</w:t>
+      </w:r>
+      <w:r>
+        <w:rPr>
+          <w:rFonts w:ascii="Helvetica Neue" w:hAnsi="Helvetica Neue" w:cs="Times New Roman"/>
+          <w:color w:val="212529"/>
+        </w:rPr>
+        <w:t xml:space="preserve">ese are the things to be completed on </w:t>
+      </w:r>
       <w:r>
         <w:rPr>
           <w:rFonts w:ascii="Helvetica Neue" w:hAnsi="Helvetica Neue" w:cs="Times New Roman"/>
           <w:b/>
           <w:bCs/>
           <w:color w:val="212529"/>
+          <w:u w:val="single"/>
+        </w:rPr>
+        <w:t>your</w:t>
+      </w:r>
+      <w:r>
+        <w:rPr>
+          <w:rFonts w:ascii="Helvetica Neue" w:hAnsi="Helvetica Neue" w:cs="Times New Roman"/>
+          <w:color w:val="212529"/>
+          <w:u w:val="single"/>
         </w:rPr>
         <w:t xml:space="preserve"> </w:t>
       </w:r>
+      <w:r>
+        <w:rPr>
+          <w:rFonts w:ascii="Helvetica Neue" w:hAnsi="Helvetica Neue" w:cs="Times New Roman"/>
+          <w:b/>
+          <w:bCs/>
+          <w:color w:val="212529"/>
+          <w:u w:val="single"/>
+        </w:rPr>
+        <w:t>phone</w:t>
+      </w:r>
+      <w:r>
+        <w:rPr>
+          <w:rFonts w:ascii="Helvetica Neue" w:hAnsi="Helvetica Neue" w:cs="Times New Roman"/>
+          <w:b/>
+          <w:bCs/>
+          <w:color w:val="212529"/>
+          <w:u w:val="single"/>
+        </w:rPr>
+        <w:t>.</w:t>
+      </w:r>
+    </w:p>
+    <w:p>
+      <w:pPr>
+        <w:spacing w:after="100" w:afterAutospacing="1"/>
+        <w:rPr>
+          <w:rFonts w:ascii="Helvetica Neue" w:hAnsi="Helvetica Neue" w:cs="Times New Roman"/>
+          <w:color w:val="212529"/>
+        </w:rPr>
+      </w:pPr>
       <w:r>
         <w:rPr>
           <w:rFonts w:ascii="Helvetica Neue" w:hAnsi="Helvetica Neue" w:cs="Times New Roman"/>
@@ -276,18 +310,6 @@
         <w:spacing w:after="100" w:afterAutospacing="1"/>
         <w:rPr>
           <w:rFonts w:ascii="Helvetica Neue" w:hAnsi="Helvetica Neue" w:cs="Times New Roman"/>
-          <w:i/>
-          <w:iCs/>
-          <w:color w:val="212529"/>
-          <w:u w:val="single"/>
-        </w:rPr>
-      </w:pPr>
-    </w:p>
-    <w:p>
-      <w:pPr>
-        <w:spacing w:after="100" w:afterAutospacing="1"/>
-        <w:rPr>
-          <w:rFonts w:ascii="Helvetica Neue" w:hAnsi="Helvetica Neue" w:cs="Times New Roman"/>
           <w:color w:val="212529"/>
         </w:rPr>
       </w:pPr>
@@ -351,6 +373,159 @@
           <w:color w:val="212529"/>
         </w:rPr>
       </w:pPr>
+    </w:p>
+    <w:p>
+      <w:pPr>
+        <w:spacing w:after="100" w:afterAutospacing="1"/>
+        <w:rPr>
+          <w:rFonts w:ascii="Helvetica Neue" w:hAnsi="Helvetica Neue" w:cs="Times New Roman"/>
+          <w:color w:val="212529"/>
+        </w:rPr>
+      </w:pPr>
+      <w:r>
+        <w:rPr>
+          <w:rFonts w:ascii="Helvetica Neue" w:hAnsi="Helvetica Neue" w:cs="Times New Roman"/>
+          <w:color w:val="212529"/>
+        </w:rPr>
+        <w:t>Here are the instructions to start the study</w:t>
+      </w:r>
+      <w:r>
+        <w:rPr>
+          <w:rFonts w:ascii="Helvetica Neue" w:hAnsi="Helvetica Neue" w:cs="Times New Roman"/>
+          <w:color w:val="212529"/>
+        </w:rPr>
+        <w:t>:</w:t>
+      </w:r>
+    </w:p>
+    <w:p>
+      <w:pPr>
+        <w:pStyle w:val="ListParagraph"/>
+        <w:numPr>
+          <w:ilvl w:val="0"/>
+          <w:numId w:val="2"/>
+        </w:numPr>
+        <w:spacing w:after="100" w:afterAutospacing="1"/>
+        <w:rPr>
+          <w:rFonts w:ascii="Helvetica Neue" w:hAnsi="Helvetica Neue" w:cs="Times New Roman"/>
+          <w:color w:val="212529"/>
+        </w:rPr>
+      </w:pPr>
+      <w:r>
+        <w:rPr>
+          <w:rFonts w:ascii="Helvetica Neue" w:hAnsi="Helvetica Neue" w:cs="Times New Roman"/>
+          <w:color w:val="212529"/>
+        </w:rPr>
+        <w:t xml:space="preserve">Go to this link on your </w:t>
+      </w:r>
+      <w:r>
+        <w:rPr>
+          <w:rFonts w:ascii="Helvetica Neue" w:hAnsi="Helvetica Neue" w:cs="Times New Roman"/>
+          <w:b/>
+          <w:bCs/>
+          <w:color w:val="212529"/>
+        </w:rPr>
+        <w:t>phone</w:t>
+      </w:r>
+      <w:r>
+        <w:rPr>
+          <w:rFonts w:ascii="Helvetica Neue" w:hAnsi="Helvetica Neue" w:cs="Times New Roman"/>
+          <w:color w:val="212529"/>
+        </w:rPr>
+        <w:t xml:space="preserve">: </w:t>
+      </w:r>
+      <w:hyperlink r:id="rId5" w:history="1">
+        <w:r>
+          <w:rPr>
+            <w:rStyle w:val="Hyperlink"/>
+            <w:rFonts w:ascii="Helvetica Neue" w:hAnsi="Helvetica Neue" w:cs="Times New Roman"/>
+          </w:rPr>
+          <w:t>https://tasks.laureateinstitute.org/?study=Driving&amp;session=T1</w:t>
+        </w:r>
+      </w:hyperlink>
+    </w:p>
+    <w:p>
+      <w:pPr>
+        <w:pStyle w:val="ListParagraph"/>
+        <w:numPr>
+          <w:ilvl w:val="0"/>
+          <w:numId w:val="2"/>
+        </w:numPr>
+        <w:spacing w:after="100" w:afterAutospacing="1"/>
+        <w:rPr>
+          <w:rFonts w:ascii="Helvetica Neue" w:hAnsi="Helvetica Neue" w:cs="Times New Roman"/>
+          <w:color w:val="212529"/>
+        </w:rPr>
+      </w:pPr>
+      <w:r>
+        <w:rPr>
+          <w:rFonts w:ascii="Helvetica Neue" w:hAnsi="Helvetica Neue" w:cs="Times New Roman"/>
+          <w:color w:val="212529"/>
+        </w:rPr>
+        <w:t xml:space="preserve">Enter Your </w:t>
+      </w:r>
+      <w:proofErr w:type="spellStart"/>
+      <w:r>
+        <w:rPr>
+          <w:rFonts w:ascii="Helvetica Neue" w:hAnsi="Helvetica Neue" w:cs="Times New Roman"/>
+          <w:color w:val="212529"/>
+        </w:rPr>
+        <w:t>Mturk</w:t>
+      </w:r>
+      <w:proofErr w:type="spellEnd"/>
+      <w:r>
+        <w:rPr>
+          <w:rFonts w:ascii="Helvetica Neue" w:hAnsi="Helvetica Neue" w:cs="Times New Roman"/>
+          <w:color w:val="212529"/>
+        </w:rPr>
+        <w:t xml:space="preserve"> ID in the </w:t>
+      </w:r>
+      <w:r>
+        <w:rPr>
+          <w:rFonts w:ascii="Helvetica Neue" w:hAnsi="Helvetica Neue" w:cs="Times New Roman"/>
+          <w:color w:val="212529"/>
+        </w:rPr>
+        <w:t>‘Subject ID’ field.</w:t>
+      </w:r>
+    </w:p>
+    <w:p>
+      <w:pPr>
+        <w:pStyle w:val="ListParagraph"/>
+        <w:numPr>
+          <w:ilvl w:val="0"/>
+          <w:numId w:val="2"/>
+        </w:numPr>
+        <w:spacing w:after="100" w:afterAutospacing="1"/>
+        <w:rPr>
+          <w:rFonts w:ascii="Helvetica Neue" w:hAnsi="Helvetica Neue" w:cs="Times New Roman"/>
+          <w:color w:val="212529"/>
+        </w:rPr>
+      </w:pPr>
+      <w:r>
+        <w:rPr>
+          <w:rFonts w:ascii="Helvetica Neue" w:hAnsi="Helvetica Neue" w:cs="Times New Roman"/>
+          <w:color w:val="212529"/>
+        </w:rPr>
+        <w:t>Click ‘Begin’</w:t>
+      </w:r>
+    </w:p>
+    <w:p>
+      <w:pPr>
+        <w:spacing w:after="100" w:afterAutospacing="1"/>
+        <w:ind w:left="360"/>
+        <w:rPr>
+          <w:rFonts w:ascii="Helvetica Neue" w:hAnsi="Helvetica Neue" w:cs="Times New Roman"/>
+          <w:color w:val="212529"/>
+        </w:rPr>
+      </w:pPr>
+    </w:p>
+    <w:p>
+      <w:pPr>
+        <w:spacing w:after="100" w:afterAutospacing="1"/>
+        <w:rPr>
+          <w:rFonts w:ascii="Helvetica Neue" w:hAnsi="Helvetica Neue" w:cs="Times New Roman"/>
+          <w:color w:val="212529"/>
+        </w:rPr>
+      </w:pPr>
       <w:r>
         <w:rPr>
           <w:rFonts w:ascii="Helvetica Neue" w:hAnsi="Helvetica Neue" w:cs="Times New Roman"/>
@@ -358,7 +533,7 @@
         </w:rPr>
         <w:t>Participation in research is entirely voluntary. You may stop this HIT at any moment when you feel uncomfortable. For any other question, please contact us at </w:t>
       </w:r>
-      <w:hyperlink r:id="rId5" w:tgtFrame="_blank" w:history="1">
+      <w:hyperlink r:id="rId6" w:tgtFrame="_blank" w:history="1">
         <w:r>
           <w:rPr>
             <w:rFonts w:ascii="Helvetica Neue" w:hAnsi="Helvetica Neue" w:cs="Times New Roman"/>
@@ -518,8 +693,100 @@
       </w:pPr>
     </w:lvl>
   </w:abstractNum>
+  <w:abstractNum w:abstractNumId="1" w15:restartNumberingAfterBreak="0">
+    <w:nsid w:val="78DE261F"/>
+    <w:multiLevelType w:val="hybridMultilevel"/>
+    <w:tmpl w:val="FAB0B470"/>
+    <w:lvl w:ilvl="0" w:tplc="0409000F">
+      <w:start w:val="1"/>
+      <w:numFmt w:val="decimal"/>
+      <w:lvlText w:val="%1."/>
+      <w:lvlJc w:val="left"/>
+      <w:pPr>
+        <w:ind w:left="720" w:hanging="360"/>
+      </w:pPr>
+      <w:rPr>
+        <w:rFonts w:hint="default"/>
+      </w:rPr>
+    </w:lvl>
+    <w:lvl w:ilvl="1" w:tplc="04090019" w:tentative="1">
+      <w:start w:val="1"/>
+      <w:numFmt w:val="lowerLetter"/>
+      <w:lvlText w:val="%2."/>
+      <w:lvlJc w:val="left"/>
+      <w:pPr>
+        <w:ind w:left="1440" w:hanging="360"/>
+      </w:pPr>
+    </w:lvl>
+    <w:lvl w:ilvl="2" w:tplc="0409001B" w:tentative="1">
+      <w:start w:val="1"/>
+      <w:numFmt w:val="lowerRoman"/>
+      <w:lvlText w:val="%3."/>
+      <w:lvlJc w:val="right"/>
+      <w:pPr>
+        <w:ind w:left="2160" w:hanging="180"/>
+      </w:pPr>
+    </w:lvl>
+    <w:lvl w:ilvl="3" w:tplc="0409000F" w:tentative="1">
+      <w:start w:val="1"/>
+      <w:numFmt w:val="decimal"/>
+      <w:lvlText w:val="%4."/>
+      <w:lvlJc w:val="left"/>
+      <w:pPr>
+        <w:ind w:left="2880" w:hanging="360"/>
+      </w:pPr>
+    </w:lvl>
+    <w:lvl w:ilvl="4" w:tplc="04090019" w:tentative="1">
+      <w:start w:val="1"/>
+      <w:numFmt w:val="lowerLetter"/>
+      <w:lvlText w:val="%5."/>
+      <w:lvlJc w:val="left"/>
+      <w:pPr>
+        <w:ind w:left="3600" w:hanging="360"/>
+      </w:pPr>
+    </w:lvl>
+    <w:lvl w:ilvl="5" w:tplc="0409001B" w:tentative="1">
+      <w:start w:val="1"/>
+      <w:numFmt w:val="lowerRoman"/>
+      <w:lvlText w:val="%6."/>
+      <w:lvlJc w:val="right"/>
+      <w:pPr>
+        <w:ind w:left="4320" w:hanging="180"/>
+      </w:pPr>
+    </w:lvl>
+    <w:lvl w:ilvl="6" w:tplc="0409000F" w:tentative="1">
+      <w:start w:val="1"/>
+      <w:numFmt w:val="decimal"/>
+      <w:lvlText w:val="%7."/>
+      <w:lvlJc w:val="left"/>
+      <w:pPr>
+        <w:ind w:left="5040" w:hanging="360"/>
+      </w:pPr>
+    </w:lvl>
+    <w:lvl w:ilvl="7" w:tplc="04090019" w:tentative="1">
+      <w:start w:val="1"/>
+      <w:numFmt w:val="lowerLetter"/>
+      <w:lvlText w:val="%8."/>
+      <w:lvlJc w:val="left"/>
+      <w:pPr>
+        <w:ind w:left="5760" w:hanging="360"/>
+      </w:pPr>
+    </w:lvl>
+    <w:lvl w:ilvl="8" w:tplc="0409001B" w:tentative="1">
+      <w:start w:val="1"/>
+      <w:numFmt w:val="lowerRoman"/>
+      <w:lvlText w:val="%9."/>
+      <w:lvlJc w:val="right"/>
+      <w:pPr>
+        <w:ind w:left="6480" w:hanging="180"/>
+      </w:pPr>
+    </w:lvl>
+  </w:abstractNum>
   <w:num w:numId="1">
     <w:abstractNumId w:val="0"/>
+  </w:num>
+  <w:num w:numId="2">
+    <w:abstractNumId w:val="1"/>
   </w:num>
 </w:numbering>
 </file>
@@ -947,6 +1214,40 @@
     <w:semiHidden/>
     <w:unhideWhenUsed/>
   </w:style>
+  <w:style w:type="paragraph" w:styleId="ListParagraph">
+    <w:name w:val="List Paragraph"/>
+    <w:basedOn w:val="Normal"/>
+    <w:uiPriority w:val="34"/>
+    <w:qFormat/>
+    <w:rsid w:val="00676062"/>
+    <w:pPr>
+      <w:ind w:left="720"/>
+      <w:contextualSpacing/>
+    </w:pPr>
+  </w:style>
+  <w:style w:type="character" w:styleId="Hyperlink">
+    <w:name w:val="Hyperlink"/>
+    <w:basedOn w:val="DefaultParagraphFont"/>
+    <w:uiPriority w:val="99"/>
+    <w:unhideWhenUsed/>
+    <w:rsid w:val="00676062"/>
+    <w:rPr>
+      <w:color w:val="0563C1" w:themeColor="hyperlink"/>
+      <w:u w:val="single"/>
+    </w:rPr>
+  </w:style>
+  <w:style w:type="character" w:styleId="UnresolvedMention">
+    <w:name w:val="Unresolved Mention"/>
+    <w:basedOn w:val="DefaultParagraphFont"/>
+    <w:uiPriority w:val="99"/>
+    <w:semiHidden/>
+    <w:unhideWhenUsed/>
+    <w:rsid w:val="00676062"/>
+    <w:rPr>
+      <w:color w:val="605E5C"/>
+      <w:shd w:val="clear" w:color="auto" w:fill="E1DFDD"/>
+    </w:rPr>
+  </w:style>
 </w:styles>
 </file>
 

</xml_diff>

<commit_message>
non-mobile browser detection bug fix
</commit_message>
<xml_diff>
--- a/document/DrivingTaskInstructions.docx
+++ b/document/DrivingTaskInstructions.docx
@@ -80,7 +80,7 @@
           <w:color w:val="212529"/>
           <w:u w:val="single"/>
         </w:rPr>
-        <w:t>phone</w:t>
+        <w:t>smart</w:t>
       </w:r>
       <w:r>
         <w:rPr>
@@ -90,35 +90,28 @@
           <w:color w:val="212529"/>
           <w:u w:val="single"/>
         </w:rPr>
-        <w:t>.</w:t>
-      </w:r>
-    </w:p>
-    <w:p>
-      <w:pPr>
-        <w:spacing w:after="100" w:afterAutospacing="1"/>
-        <w:rPr>
-          <w:rFonts w:ascii="Helvetica Neue" w:hAnsi="Helvetica Neue" w:cs="Times New Roman"/>
-          <w:color w:val="212529"/>
-        </w:rPr>
-      </w:pPr>
+        <w:t>phone</w:t>
+      </w:r>
       <w:r>
         <w:rPr>
           <w:rFonts w:ascii="Helvetica Neue" w:hAnsi="Helvetica Neue" w:cs="Times New Roman"/>
           <w:b/>
           <w:bCs/>
           <w:color w:val="212529"/>
-        </w:rPr>
-        <w:t xml:space="preserve">Total Duration </w:t>
-      </w:r>
-      <w:r>
+          <w:u w:val="single"/>
+        </w:rPr>
+        <w:t>.</w:t>
+      </w:r>
+    </w:p>
+    <w:p>
+      <w:pPr>
         <w:rPr>
           <w:rFonts w:ascii="Helvetica Neue" w:hAnsi="Helvetica Neue" w:cs="Times New Roman"/>
           <w:b/>
           <w:bCs/>
           <w:color w:val="212529"/>
         </w:rPr>
-        <w:t xml:space="preserve">(approx. </w:t>
-      </w:r>
+      </w:pPr>
       <w:r>
         <w:rPr>
           <w:rFonts w:ascii="Helvetica Neue" w:hAnsi="Helvetica Neue" w:cs="Times New Roman"/>
@@ -126,26 +119,82 @@
           <w:bCs/>
           <w:color w:val="212529"/>
         </w:rPr>
-        <w:t>1</w:t>
-      </w:r>
-      <w:r>
-        <w:rPr>
-          <w:rFonts w:ascii="Helvetica Neue" w:hAnsi="Helvetica Neue" w:cs="Times New Roman"/>
-          <w:b/>
-          <w:bCs/>
-          <w:color w:val="212529"/>
-        </w:rPr>
-        <w:t>5</w:t>
-      </w:r>
-      <w:r>
-        <w:rPr>
-          <w:rFonts w:ascii="Helvetica Neue" w:hAnsi="Helvetica Neue" w:cs="Times New Roman"/>
-          <w:b/>
-          <w:bCs/>
-          <w:color w:val="212529"/>
-        </w:rPr>
-        <w:t xml:space="preserve"> minutes)</w:t>
-      </w:r>
+        <w:t>Session 1</w:t>
+      </w:r>
+    </w:p>
+    <w:p>
+      <w:pPr>
+        <w:rPr>
+          <w:rFonts w:ascii="Helvetica Neue" w:hAnsi="Helvetica Neue" w:cs="Times New Roman"/>
+          <w:i/>
+          <w:iCs/>
+          <w:color w:val="212529"/>
+        </w:rPr>
+      </w:pPr>
+      <w:r>
+        <w:rPr>
+          <w:rFonts w:ascii="Helvetica Neue" w:hAnsi="Helvetica Neue" w:cs="Times New Roman"/>
+          <w:i/>
+          <w:iCs/>
+          <w:color w:val="212529"/>
+        </w:rPr>
+        <w:t>Total Duration</w:t>
+      </w:r>
+      <w:r>
+        <w:rPr>
+          <w:rFonts w:ascii="Helvetica Neue" w:hAnsi="Helvetica Neue" w:cs="Times New Roman"/>
+          <w:i/>
+          <w:iCs/>
+          <w:color w:val="212529"/>
+        </w:rPr>
+        <w:t>:</w:t>
+      </w:r>
+      <w:r>
+        <w:rPr>
+          <w:rFonts w:ascii="Helvetica Neue" w:hAnsi="Helvetica Neue" w:cs="Times New Roman"/>
+          <w:i/>
+          <w:iCs/>
+          <w:color w:val="212529"/>
+        </w:rPr>
+        <w:t xml:space="preserve"> </w:t>
+      </w:r>
+      <w:r>
+        <w:rPr>
+          <w:rFonts w:ascii="Helvetica Neue" w:hAnsi="Helvetica Neue" w:cs="Times New Roman"/>
+          <w:i/>
+          <w:iCs/>
+          <w:color w:val="212529"/>
+        </w:rPr>
+        <w:t xml:space="preserve">approx. </w:t>
+      </w:r>
+      <w:r>
+        <w:rPr>
+          <w:rFonts w:ascii="Helvetica Neue" w:hAnsi="Helvetica Neue" w:cs="Times New Roman"/>
+          <w:i/>
+          <w:iCs/>
+          <w:color w:val="212529"/>
+        </w:rPr>
+        <w:t>30</w:t>
+      </w:r>
+      <w:r>
+        <w:rPr>
+          <w:rFonts w:ascii="Helvetica Neue" w:hAnsi="Helvetica Neue" w:cs="Times New Roman"/>
+          <w:i/>
+          <w:iCs/>
+          <w:color w:val="212529"/>
+        </w:rPr>
+        <w:t xml:space="preserve"> minutes</w:t>
+      </w:r>
+    </w:p>
+    <w:p>
+      <w:pPr>
+        <w:rPr>
+          <w:rFonts w:ascii="Helvetica Neue" w:hAnsi="Helvetica Neue" w:cs="Times New Roman"/>
+          <w:i/>
+          <w:iCs/>
+          <w:color w:val="212529"/>
+        </w:rPr>
+      </w:pPr>
     </w:p>
     <w:p>
       <w:pPr>
@@ -290,7 +339,14 @@
           <w:rFonts w:ascii="Helvetica Neue" w:hAnsi="Helvetica Neue" w:cs="Times New Roman"/>
           <w:color w:val="212529"/>
         </w:rPr>
-        <w:t>10</w:t>
+        <w:t>2</w:t>
+      </w:r>
+      <w:r>
+        <w:rPr>
+          <w:rFonts w:ascii="Helvetica Neue" w:hAnsi="Helvetica Neue" w:cs="Times New Roman"/>
+          <w:color w:val="212529"/>
+        </w:rPr>
+        <w:t>0</w:t>
       </w:r>
       <w:r>
         <w:rPr>
@@ -334,7 +390,21 @@
           <w:rFonts w:ascii="Helvetica Neue" w:hAnsi="Helvetica Neue" w:cs="Times New Roman"/>
           <w:color w:val="212529"/>
         </w:rPr>
-        <w:t xml:space="preserve">you have completed both parts of the HIT, </w:t>
+        <w:t xml:space="preserve">you have completed </w:t>
+      </w:r>
+      <w:r>
+        <w:rPr>
+          <w:rFonts w:ascii="Helvetica Neue" w:hAnsi="Helvetica Neue" w:cs="Times New Roman"/>
+          <w:color w:val="212529"/>
+        </w:rPr>
+        <w:t xml:space="preserve">this </w:t>
+      </w:r>
+      <w:r>
+        <w:rPr>
+          <w:rFonts w:ascii="Helvetica Neue" w:hAnsi="Helvetica Neue" w:cs="Times New Roman"/>
+          <w:color w:val="212529"/>
+        </w:rPr>
+        <w:t xml:space="preserve">HIT, </w:t>
       </w:r>
       <w:r>
         <w:rPr>
@@ -973,12 +1043,53 @@
     </w:p>
     <w:p>
       <w:pPr>
-        <w:spacing w:after="100" w:afterAutospacing="1"/>
-        <w:rPr>
-          <w:rFonts w:ascii="Helvetica Neue" w:hAnsi="Helvetica Neue" w:cs="Times New Roman"/>
-          <w:color w:val="212529"/>
-        </w:rPr>
-      </w:pPr>
+        <w:rPr>
+          <w:rFonts w:ascii="Helvetica Neue" w:hAnsi="Helvetica Neue" w:cs="Times New Roman"/>
+          <w:b/>
+          <w:bCs/>
+          <w:color w:val="212529"/>
+        </w:rPr>
+      </w:pPr>
+      <w:r>
+        <w:rPr>
+          <w:rFonts w:ascii="Helvetica Neue" w:hAnsi="Helvetica Neue" w:cs="Times New Roman"/>
+          <w:b/>
+          <w:bCs/>
+          <w:color w:val="212529"/>
+        </w:rPr>
+        <w:t xml:space="preserve">Session 2: </w:t>
+      </w:r>
+      <w:r>
+        <w:rPr>
+          <w:rFonts w:ascii="Helvetica Neue" w:hAnsi="Helvetica Neue" w:cs="Times New Roman"/>
+          <w:b/>
+          <w:bCs/>
+          <w:color w:val="212529"/>
+        </w:rPr>
+        <w:t xml:space="preserve">(Can be done once you are given qualifications) </w:t>
+      </w:r>
+    </w:p>
+    <w:p>
+      <w:pPr>
+        <w:pStyle w:val="ListParagraph"/>
+        <w:numPr>
+          <w:ilvl w:val="0"/>
+          <w:numId w:val="3"/>
+        </w:numPr>
+        <w:rPr>
+          <w:rFonts w:ascii="Helvetica Neue" w:hAnsi="Helvetica Neue" w:cs="Times New Roman"/>
+          <w:b/>
+          <w:bCs/>
+          <w:color w:val="212529"/>
+        </w:rPr>
+      </w:pPr>
+      <w:r>
+        <w:rPr>
+          <w:rFonts w:ascii="Helvetica Neue" w:hAnsi="Helvetica Neue" w:cs="Times New Roman"/>
+          <w:color w:val="212529"/>
+        </w:rPr>
+        <w:t>Instructions are included in that particular HIT</w:t>
+      </w:r>
     </w:p>
     <w:p>
       <w:pPr>
@@ -1042,6 +1153,1046 @@
         </w:rPr>
         <w:t>No personally identifiable information will be collected in this study.</w:t>
       </w:r>
+    </w:p>
+    <w:p>
+      <w:pPr>
+        <w:spacing w:after="100" w:afterAutospacing="1"/>
+        <w:rPr>
+          <w:rFonts w:ascii="Helvetica Neue" w:hAnsi="Helvetica Neue" w:cs="Times New Roman"/>
+          <w:color w:val="212529"/>
+        </w:rPr>
+      </w:pPr>
+      <w:r>
+        <w:rPr>
+          <w:rFonts w:ascii="Helvetica Neue" w:hAnsi="Helvetica Neue" w:cs="Times New Roman"/>
+          <w:color w:val="212529"/>
+        </w:rPr>
+        <w:br w:type="page"/>
+      </w:r>
+      <w:r>
+        <w:rPr>
+          <w:rFonts w:ascii="Helvetica Neue" w:hAnsi="Helvetica Neue" w:cs="Times New Roman"/>
+          <w:color w:val="212529"/>
+        </w:rPr>
+        <w:lastRenderedPageBreak/>
+        <w:t>Welcome back to Session 2.</w:t>
+      </w:r>
+    </w:p>
+    <w:p>
+      <w:pPr>
+        <w:rPr>
+          <w:rFonts w:ascii="Helvetica Neue" w:hAnsi="Helvetica Neue" w:cs="Times New Roman"/>
+          <w:color w:val="212529"/>
+        </w:rPr>
+      </w:pPr>
+      <w:r>
+        <w:rPr>
+          <w:rFonts w:ascii="Helvetica Neue" w:hAnsi="Helvetica Neue" w:cs="Times New Roman"/>
+          <w:color w:val="212529"/>
+        </w:rPr>
+        <w:t>You must complete session 1 in order to be qualified for session 2.</w:t>
+      </w:r>
+    </w:p>
+    <w:p>
+      <w:pPr>
+        <w:rPr>
+          <w:rFonts w:ascii="Helvetica Neue" w:hAnsi="Helvetica Neue" w:cs="Times New Roman"/>
+          <w:color w:val="212529"/>
+        </w:rPr>
+      </w:pPr>
+    </w:p>
+    <w:p>
+      <w:pPr>
+        <w:rPr>
+          <w:rFonts w:ascii="Helvetica Neue" w:hAnsi="Helvetica Neue" w:cs="Times New Roman"/>
+          <w:color w:val="212529"/>
+        </w:rPr>
+      </w:pPr>
+    </w:p>
+    <w:p>
+      <w:pPr>
+        <w:rPr>
+          <w:rFonts w:ascii="Helvetica Neue" w:hAnsi="Helvetica Neue" w:cs="Times New Roman"/>
+          <w:b/>
+          <w:bCs/>
+          <w:color w:val="212529"/>
+        </w:rPr>
+      </w:pPr>
+      <w:r>
+        <w:rPr>
+          <w:rFonts w:ascii="Helvetica Neue" w:hAnsi="Helvetica Neue" w:cs="Times New Roman"/>
+          <w:b/>
+          <w:bCs/>
+          <w:color w:val="212529"/>
+        </w:rPr>
+        <w:t xml:space="preserve">Session </w:t>
+      </w:r>
+      <w:r>
+        <w:rPr>
+          <w:rFonts w:ascii="Helvetica Neue" w:hAnsi="Helvetica Neue" w:cs="Times New Roman"/>
+          <w:b/>
+          <w:bCs/>
+          <w:color w:val="212529"/>
+        </w:rPr>
+        <w:t>2</w:t>
+      </w:r>
+      <w:r>
+        <w:rPr>
+          <w:rFonts w:ascii="Helvetica Neue" w:hAnsi="Helvetica Neue" w:cs="Times New Roman"/>
+          <w:b/>
+          <w:bCs/>
+          <w:color w:val="212529"/>
+        </w:rPr>
+        <w:t xml:space="preserve">  </w:t>
+      </w:r>
+    </w:p>
+    <w:p>
+      <w:pPr>
+        <w:rPr>
+          <w:rFonts w:ascii="Helvetica Neue" w:hAnsi="Helvetica Neue" w:cs="Times New Roman"/>
+          <w:i/>
+          <w:iCs/>
+          <w:color w:val="212529"/>
+        </w:rPr>
+      </w:pPr>
+      <w:r>
+        <w:rPr>
+          <w:rFonts w:ascii="Helvetica Neue" w:hAnsi="Helvetica Neue" w:cs="Times New Roman"/>
+          <w:i/>
+          <w:iCs/>
+          <w:color w:val="212529"/>
+        </w:rPr>
+        <w:t>Total Duration</w:t>
+      </w:r>
+      <w:r>
+        <w:rPr>
+          <w:rFonts w:ascii="Helvetica Neue" w:hAnsi="Helvetica Neue" w:cs="Times New Roman"/>
+          <w:i/>
+          <w:iCs/>
+          <w:color w:val="212529"/>
+        </w:rPr>
+        <w:t>:</w:t>
+      </w:r>
+      <w:r>
+        <w:rPr>
+          <w:rFonts w:ascii="Helvetica Neue" w:hAnsi="Helvetica Neue" w:cs="Times New Roman"/>
+          <w:i/>
+          <w:iCs/>
+          <w:color w:val="212529"/>
+        </w:rPr>
+        <w:t xml:space="preserve"> approx. 30 minutes</w:t>
+      </w:r>
+    </w:p>
+    <w:p>
+      <w:pPr>
+        <w:rPr>
+          <w:rFonts w:ascii="Helvetica Neue" w:hAnsi="Helvetica Neue" w:cs="Times New Roman"/>
+          <w:i/>
+          <w:iCs/>
+          <w:color w:val="212529"/>
+        </w:rPr>
+      </w:pPr>
+    </w:p>
+    <w:p>
+      <w:pPr>
+        <w:spacing w:after="100" w:afterAutospacing="1"/>
+        <w:rPr>
+          <w:rFonts w:ascii="Helvetica Neue" w:hAnsi="Helvetica Neue" w:cs="Times New Roman"/>
+          <w:color w:val="212529"/>
+        </w:rPr>
+      </w:pPr>
+      <w:r>
+        <w:rPr>
+          <w:rFonts w:ascii="Helvetica Neue" w:hAnsi="Helvetica Neue" w:cs="Times New Roman"/>
+          <w:color w:val="212529"/>
+        </w:rPr>
+        <w:t xml:space="preserve">Part 1: </w:t>
+      </w:r>
+      <w:r>
+        <w:rPr>
+          <w:rFonts w:ascii="Helvetica Neue" w:hAnsi="Helvetica Neue" w:cs="Times New Roman"/>
+          <w:color w:val="212529"/>
+        </w:rPr>
+        <w:t xml:space="preserve">We will ask you </w:t>
+      </w:r>
+      <w:r>
+        <w:rPr>
+          <w:rFonts w:ascii="Helvetica Neue" w:hAnsi="Helvetica Neue" w:cs="Times New Roman"/>
+          <w:color w:val="212529"/>
+        </w:rPr>
+        <w:t xml:space="preserve">2 </w:t>
+      </w:r>
+      <w:r>
+        <w:rPr>
+          <w:rFonts w:ascii="Helvetica Neue" w:hAnsi="Helvetica Neue" w:cs="Times New Roman"/>
+          <w:color w:val="212529"/>
+        </w:rPr>
+        <w:t xml:space="preserve">Surveys regarding your demographics and various psychological measurements about your </w:t>
+      </w:r>
+      <w:r>
+        <w:rPr>
+          <w:rFonts w:ascii="Helvetica Neue" w:hAnsi="Helvetica Neue" w:cs="Times New Roman"/>
+          <w:color w:val="212529"/>
+        </w:rPr>
+        <w:t>well-being</w:t>
+      </w:r>
+      <w:r>
+        <w:rPr>
+          <w:rFonts w:ascii="Helvetica Neue" w:hAnsi="Helvetica Neue" w:cs="Times New Roman"/>
+          <w:color w:val="212529"/>
+        </w:rPr>
+        <w:t>. Please answer them as best as you can.</w:t>
+      </w:r>
+    </w:p>
+    <w:p>
+      <w:pPr>
+        <w:numPr>
+          <w:ilvl w:val="0"/>
+          <w:numId w:val="1"/>
+        </w:numPr>
+        <w:spacing w:before="100" w:beforeAutospacing="1" w:after="100" w:afterAutospacing="1"/>
+        <w:rPr>
+          <w:rFonts w:ascii="Helvetica Neue" w:eastAsia="Times New Roman" w:hAnsi="Helvetica Neue" w:cs="Times New Roman"/>
+          <w:color w:val="212529"/>
+        </w:rPr>
+      </w:pPr>
+      <w:r>
+        <w:rPr>
+          <w:rFonts w:ascii="Helvetica Neue" w:eastAsia="Times New Roman" w:hAnsi="Helvetica Neue" w:cs="Times New Roman"/>
+          <w:color w:val="212529"/>
+        </w:rPr>
+        <w:t>Demographics Survey</w:t>
+      </w:r>
+    </w:p>
+    <w:p>
+      <w:pPr>
+        <w:numPr>
+          <w:ilvl w:val="0"/>
+          <w:numId w:val="1"/>
+        </w:numPr>
+        <w:spacing w:before="100" w:beforeAutospacing="1" w:after="100" w:afterAutospacing="1"/>
+        <w:rPr>
+          <w:rFonts w:ascii="Helvetica Neue" w:eastAsia="Times New Roman" w:hAnsi="Helvetica Neue" w:cs="Times New Roman"/>
+          <w:color w:val="212529"/>
+        </w:rPr>
+      </w:pPr>
+      <w:r>
+        <w:rPr>
+          <w:rFonts w:ascii="Helvetica Neue" w:eastAsia="Times New Roman" w:hAnsi="Helvetica Neue" w:cs="Times New Roman"/>
+          <w:color w:val="212529"/>
+        </w:rPr>
+        <w:t>PANAS-X</w:t>
+      </w:r>
+    </w:p>
+    <w:p>
+      <w:pPr>
+        <w:spacing w:after="100" w:afterAutospacing="1"/>
+        <w:rPr>
+          <w:rFonts w:ascii="Helvetica Neue" w:hAnsi="Helvetica Neue" w:cs="Times New Roman"/>
+          <w:color w:val="212529"/>
+        </w:rPr>
+      </w:pPr>
+      <w:r>
+        <w:rPr>
+          <w:rFonts w:ascii="Helvetica Neue" w:hAnsi="Helvetica Neue" w:cs="Times New Roman"/>
+          <w:color w:val="212529"/>
+        </w:rPr>
+        <w:t xml:space="preserve">Part 2: </w:t>
+      </w:r>
+      <w:r>
+        <w:rPr>
+          <w:rFonts w:ascii="Helvetica Neue" w:eastAsia="Times New Roman" w:hAnsi="Helvetica Neue" w:cs="Times New Roman"/>
+          <w:color w:val="212529"/>
+        </w:rPr>
+        <w:t xml:space="preserve">Driving </w:t>
+      </w:r>
+      <w:r>
+        <w:rPr>
+          <w:rFonts w:ascii="Helvetica Neue" w:hAnsi="Helvetica Neue" w:cs="Times New Roman"/>
+          <w:color w:val="212529"/>
+        </w:rPr>
+        <w:t>Task</w:t>
+      </w:r>
+    </w:p>
+    <w:p>
+      <w:pPr>
+        <w:spacing w:after="100" w:afterAutospacing="1"/>
+        <w:rPr>
+          <w:rFonts w:ascii="Helvetica Neue" w:hAnsi="Helvetica Neue" w:cs="Times New Roman"/>
+          <w:color w:val="212529"/>
+        </w:rPr>
+      </w:pPr>
+      <w:r>
+        <w:rPr>
+          <w:rFonts w:ascii="Helvetica Neue" w:hAnsi="Helvetica Neue" w:cs="Times New Roman"/>
+          <w:color w:val="212529"/>
+        </w:rPr>
+        <w:t xml:space="preserve">This is a psychological task where you will complete </w:t>
+      </w:r>
+      <w:r>
+        <w:rPr>
+          <w:rFonts w:ascii="Helvetica Neue" w:hAnsi="Helvetica Neue" w:cs="Times New Roman"/>
+          <w:color w:val="212529"/>
+        </w:rPr>
+        <w:t>20</w:t>
+      </w:r>
+      <w:r>
+        <w:rPr>
+          <w:rFonts w:ascii="Helvetica Neue" w:hAnsi="Helvetica Neue" w:cs="Times New Roman"/>
+          <w:color w:val="212529"/>
+        </w:rPr>
+        <w:t xml:space="preserve"> trials of</w:t>
+      </w:r>
+      <w:r>
+        <w:rPr>
+          <w:rFonts w:ascii="Helvetica Neue" w:hAnsi="Helvetica Neue" w:cs="Times New Roman"/>
+          <w:color w:val="212529"/>
+        </w:rPr>
+        <w:t xml:space="preserve"> a driving task where you use your thumbs to control a car in front of a stop light. </w:t>
+      </w:r>
+      <w:r>
+        <w:rPr>
+          <w:rFonts w:ascii="Helvetica Neue" w:hAnsi="Helvetica Neue" w:cs="Times New Roman"/>
+          <w:color w:val="212529"/>
+        </w:rPr>
+        <w:t>The exact instructions will be given to you when you reach this portion of this HIT.</w:t>
+      </w:r>
+    </w:p>
+    <w:p>
+      <w:pPr>
+        <w:spacing w:after="100" w:afterAutospacing="1"/>
+        <w:rPr>
+          <w:rFonts w:ascii="Helvetica Neue" w:hAnsi="Helvetica Neue" w:cs="Times New Roman"/>
+          <w:color w:val="212529"/>
+        </w:rPr>
+      </w:pPr>
+      <w:r>
+        <w:rPr>
+          <w:rFonts w:ascii="Helvetica Neue" w:hAnsi="Helvetica Neue" w:cs="Times New Roman"/>
+          <w:color w:val="212529"/>
+        </w:rPr>
+        <w:t xml:space="preserve">Once </w:t>
+      </w:r>
+      <w:r>
+        <w:rPr>
+          <w:rFonts w:ascii="Helvetica Neue" w:hAnsi="Helvetica Neue" w:cs="Times New Roman"/>
+          <w:color w:val="212529"/>
+        </w:rPr>
+        <w:t xml:space="preserve">you have completed this HIT, </w:t>
+      </w:r>
+      <w:r>
+        <w:rPr>
+          <w:rFonts w:ascii="Helvetica Neue" w:hAnsi="Helvetica Neue" w:cs="Times New Roman"/>
+          <w:color w:val="212529"/>
+        </w:rPr>
+        <w:t xml:space="preserve">you will be given a </w:t>
+      </w:r>
+      <w:r>
+        <w:rPr>
+          <w:rFonts w:ascii="Helvetica Neue" w:hAnsi="Helvetica Neue" w:cs="Times New Roman"/>
+          <w:b/>
+          <w:bCs/>
+          <w:color w:val="212529"/>
+        </w:rPr>
+        <w:t>code</w:t>
+      </w:r>
+      <w:r>
+        <w:rPr>
+          <w:rFonts w:ascii="Helvetica Neue" w:hAnsi="Helvetica Neue" w:cs="Times New Roman"/>
+          <w:color w:val="212529"/>
+        </w:rPr>
+        <w:t xml:space="preserve"> </w:t>
+      </w:r>
+      <w:r>
+        <w:rPr>
+          <w:rFonts w:ascii="Helvetica Neue" w:hAnsi="Helvetica Neue" w:cs="Times New Roman"/>
+          <w:color w:val="212529"/>
+        </w:rPr>
+        <w:t xml:space="preserve">at the very end </w:t>
+      </w:r>
+      <w:r>
+        <w:rPr>
+          <w:rFonts w:ascii="Helvetica Neue" w:hAnsi="Helvetica Neue" w:cs="Times New Roman"/>
+          <w:color w:val="212529"/>
+        </w:rPr>
+        <w:t>where you may submit on Amazon Mechanical Turk to receive your $3 reward for your time and effort.</w:t>
+      </w:r>
+    </w:p>
+    <w:p>
+      <w:pPr>
+        <w:spacing w:after="100" w:afterAutospacing="1"/>
+        <w:rPr>
+          <w:rFonts w:ascii="Helvetica Neue" w:hAnsi="Helvetica Neue" w:cs="Times New Roman"/>
+          <w:color w:val="212529"/>
+        </w:rPr>
+      </w:pPr>
+      <w:r>
+        <w:rPr>
+          <w:rFonts w:ascii="Helvetica Neue" w:hAnsi="Helvetica Neue" w:cs="Times New Roman"/>
+          <w:color w:val="212529"/>
+        </w:rPr>
+        <w:t>Here are the instructions to start the study:</w:t>
+      </w:r>
+    </w:p>
+    <w:p>
+      <w:pPr>
+        <w:pStyle w:val="ListParagraph"/>
+        <w:numPr>
+          <w:ilvl w:val="0"/>
+          <w:numId w:val="2"/>
+        </w:numPr>
+        <w:spacing w:after="100" w:afterAutospacing="1"/>
+        <w:rPr>
+          <w:rFonts w:ascii="Helvetica Neue" w:hAnsi="Helvetica Neue" w:cs="Times New Roman"/>
+          <w:color w:val="212529"/>
+        </w:rPr>
+      </w:pPr>
+      <w:r>
+        <w:rPr>
+          <w:rFonts w:ascii="Helvetica Neue" w:hAnsi="Helvetica Neue" w:cs="Times New Roman"/>
+          <w:color w:val="212529"/>
+        </w:rPr>
+        <w:t xml:space="preserve">Go to this link on your </w:t>
+      </w:r>
+      <w:r>
+        <w:rPr>
+          <w:rFonts w:ascii="Helvetica Neue" w:hAnsi="Helvetica Neue" w:cs="Times New Roman"/>
+          <w:b/>
+          <w:bCs/>
+          <w:color w:val="212529"/>
+        </w:rPr>
+        <w:t>phone</w:t>
+      </w:r>
+      <w:r>
+        <w:rPr>
+          <w:rFonts w:ascii="Helvetica Neue" w:hAnsi="Helvetica Neue" w:cs="Times New Roman"/>
+          <w:color w:val="212529"/>
+        </w:rPr>
+        <w:t xml:space="preserve">: </w:t>
+      </w:r>
+      <w:hyperlink r:id="rId8" w:history="1">
+        <w:r>
+          <w:rPr>
+            <w:rStyle w:val="Hyperlink"/>
+            <w:rFonts w:ascii="Helvetica Neue" w:hAnsi="Helvetica Neue" w:cs="Times New Roman"/>
+          </w:rPr>
+          <w:t>https://tasks.laureateinstitute.org/?study=Driving&amp;sessio</w:t>
+        </w:r>
+        <w:r>
+          <w:rPr>
+            <w:rStyle w:val="Hyperlink"/>
+            <w:rFonts w:ascii="Helvetica Neue" w:hAnsi="Helvetica Neue" w:cs="Times New Roman"/>
+          </w:rPr>
+          <w:t>n</w:t>
+        </w:r>
+        <w:r>
+          <w:rPr>
+            <w:rStyle w:val="Hyperlink"/>
+            <w:rFonts w:ascii="Helvetica Neue" w:hAnsi="Helvetica Neue" w:cs="Times New Roman"/>
+          </w:rPr>
+          <w:t>=</w:t>
+        </w:r>
+        <w:r>
+          <w:rPr>
+            <w:rStyle w:val="Hyperlink"/>
+            <w:rFonts w:ascii="Helvetica Neue" w:hAnsi="Helvetica Neue" w:cs="Times New Roman"/>
+          </w:rPr>
+          <w:t>T</w:t>
+        </w:r>
+        <w:r>
+          <w:rPr>
+            <w:rStyle w:val="Hyperlink"/>
+            <w:rFonts w:ascii="Helvetica Neue" w:hAnsi="Helvetica Neue" w:cs="Times New Roman"/>
+          </w:rPr>
+          <w:t>2</w:t>
+        </w:r>
+      </w:hyperlink>
+    </w:p>
+    <w:p>
+      <w:pPr>
+        <w:pStyle w:val="ListParagraph"/>
+        <w:numPr>
+          <w:ilvl w:val="0"/>
+          <w:numId w:val="2"/>
+        </w:numPr>
+        <w:spacing w:after="100" w:afterAutospacing="1"/>
+        <w:rPr>
+          <w:rFonts w:ascii="Helvetica Neue" w:hAnsi="Helvetica Neue" w:cs="Times New Roman"/>
+          <w:color w:val="212529"/>
+        </w:rPr>
+      </w:pPr>
+      <w:r>
+        <w:rPr>
+          <w:rFonts w:ascii="Helvetica Neue" w:hAnsi="Helvetica Neue" w:cs="Times New Roman"/>
+          <w:color w:val="212529"/>
+        </w:rPr>
+        <w:t xml:space="preserve">Enter Your </w:t>
+      </w:r>
+      <w:proofErr w:type="spellStart"/>
+      <w:r>
+        <w:rPr>
+          <w:rFonts w:ascii="Helvetica Neue" w:hAnsi="Helvetica Neue" w:cs="Times New Roman"/>
+          <w:color w:val="212529"/>
+        </w:rPr>
+        <w:t>Mturk</w:t>
+      </w:r>
+      <w:proofErr w:type="spellEnd"/>
+      <w:r>
+        <w:rPr>
+          <w:rFonts w:ascii="Helvetica Neue" w:hAnsi="Helvetica Neue" w:cs="Times New Roman"/>
+          <w:color w:val="212529"/>
+        </w:rPr>
+        <w:t xml:space="preserve"> ID in the ‘Subject ID’ field.</w:t>
+      </w:r>
+    </w:p>
+    <w:p>
+      <w:pPr>
+        <w:pStyle w:val="ListParagraph"/>
+        <w:numPr>
+          <w:ilvl w:val="0"/>
+          <w:numId w:val="2"/>
+        </w:numPr>
+        <w:spacing w:after="100" w:afterAutospacing="1"/>
+        <w:rPr>
+          <w:rFonts w:ascii="Helvetica Neue" w:hAnsi="Helvetica Neue" w:cs="Times New Roman"/>
+          <w:color w:val="212529"/>
+        </w:rPr>
+      </w:pPr>
+      <w:r>
+        <w:rPr>
+          <w:rFonts w:ascii="Helvetica Neue" w:hAnsi="Helvetica Neue" w:cs="Times New Roman"/>
+          <w:color w:val="212529"/>
+        </w:rPr>
+        <w:t>Click ‘Begin’ button.</w:t>
+      </w:r>
+    </w:p>
+    <w:p>
+      <w:pPr>
+        <w:spacing w:after="100" w:afterAutospacing="1"/>
+        <w:ind w:left="360"/>
+        <w:rPr>
+          <w:rFonts w:ascii="Helvetica Neue" w:hAnsi="Helvetica Neue" w:cs="Times New Roman"/>
+          <w:color w:val="212529"/>
+        </w:rPr>
+      </w:pPr>
+      <w:r>
+        <w:rPr>
+          <w:rFonts w:ascii="Helvetica Neue" w:hAnsi="Helvetica Neue" w:cs="Times New Roman"/>
+          <w:noProof/>
+          <w:color w:val="212529"/>
+        </w:rPr>
+        <w:drawing>
+          <wp:anchor distT="0" distB="0" distL="114300" distR="114300" simplePos="0" relativeHeight="251666432" behindDoc="0" locked="0" layoutInCell="1" allowOverlap="1" wp14:anchorId="708699CC" wp14:editId="4E4189D5">
+            <wp:simplePos x="0" y="0"/>
+            <wp:positionH relativeFrom="column">
+              <wp:posOffset>715645</wp:posOffset>
+            </wp:positionH>
+            <wp:positionV relativeFrom="paragraph">
+              <wp:posOffset>22860</wp:posOffset>
+            </wp:positionV>
+            <wp:extent cx="1794510" cy="2289175"/>
+            <wp:effectExtent l="0" t="0" r="0" b="0"/>
+            <wp:wrapNone/>
+            <wp:docPr id="10" name="Picture 10"/>
+            <wp:cNvGraphicFramePr>
+              <a:graphicFrameLocks xmlns:a="http://schemas.openxmlformats.org/drawingml/2006/main" noChangeAspect="1"/>
+            </wp:cNvGraphicFramePr>
+            <a:graphic xmlns:a="http://schemas.openxmlformats.org/drawingml/2006/main">
+              <a:graphicData uri="http://schemas.openxmlformats.org/drawingml/2006/picture">
+                <pic:pic xmlns:pic="http://schemas.openxmlformats.org/drawingml/2006/picture">
+                  <pic:nvPicPr>
+                    <pic:cNvPr id="2" name="Screen Shot 2021-04-14 at 4.10.41 PM.png"/>
+                    <pic:cNvPicPr/>
+                  </pic:nvPicPr>
+                  <pic:blipFill>
+                    <a:blip r:embed="rId9">
+                      <a:extLst>
+                        <a:ext uri="{28A0092B-C50C-407E-A947-70E740481C1C}">
+                          <a14:useLocalDpi xmlns:a14="http://schemas.microsoft.com/office/drawing/2010/main" val="0"/>
+                        </a:ext>
+                      </a:extLst>
+                    </a:blip>
+                    <a:stretch>
+                      <a:fillRect/>
+                    </a:stretch>
+                  </pic:blipFill>
+                  <pic:spPr>
+                    <a:xfrm>
+                      <a:off x="0" y="0"/>
+                      <a:ext cx="1794510" cy="2289175"/>
+                    </a:xfrm>
+                    <a:prstGeom prst="rect">
+                      <a:avLst/>
+                    </a:prstGeom>
+                  </pic:spPr>
+                </pic:pic>
+              </a:graphicData>
+            </a:graphic>
+            <wp14:sizeRelH relativeFrom="page">
+              <wp14:pctWidth>0</wp14:pctWidth>
+            </wp14:sizeRelH>
+            <wp14:sizeRelV relativeFrom="page">
+              <wp14:pctHeight>0</wp14:pctHeight>
+            </wp14:sizeRelV>
+          </wp:anchor>
+        </w:drawing>
+      </w:r>
+    </w:p>
+    <w:p>
+      <w:pPr>
+        <w:spacing w:after="100" w:afterAutospacing="1"/>
+        <w:rPr>
+          <w:rFonts w:ascii="Helvetica Neue" w:hAnsi="Helvetica Neue" w:cs="Times New Roman"/>
+          <w:color w:val="212529"/>
+        </w:rPr>
+      </w:pPr>
+      <w:r>
+        <w:rPr>
+          <w:rFonts w:ascii="Helvetica Neue" w:hAnsi="Helvetica Neue" w:cs="Times New Roman"/>
+          <w:noProof/>
+          <w:color w:val="212529"/>
+        </w:rPr>
+        <mc:AlternateContent>
+          <mc:Choice Requires="wps">
+            <w:drawing>
+              <wp:anchor distT="0" distB="0" distL="114300" distR="114300" simplePos="0" relativeHeight="251667456" behindDoc="0" locked="0" layoutInCell="1" allowOverlap="1" wp14:anchorId="4F3C50D4" wp14:editId="57F5BA18">
+                <wp:simplePos x="0" y="0"/>
+                <wp:positionH relativeFrom="column">
+                  <wp:posOffset>3230045</wp:posOffset>
+                </wp:positionH>
+                <wp:positionV relativeFrom="paragraph">
+                  <wp:posOffset>142207</wp:posOffset>
+                </wp:positionV>
+                <wp:extent cx="3009014" cy="685800"/>
+                <wp:effectExtent l="0" t="0" r="13970" b="12700"/>
+                <wp:wrapNone/>
+                <wp:docPr id="1" name="Text Box 1"/>
+                <wp:cNvGraphicFramePr/>
+                <a:graphic xmlns:a="http://schemas.openxmlformats.org/drawingml/2006/main">
+                  <a:graphicData uri="http://schemas.microsoft.com/office/word/2010/wordprocessingShape">
+                    <wps:wsp>
+                      <wps:cNvSpPr txBox="1"/>
+                      <wps:spPr>
+                        <a:xfrm>
+                          <a:off x="0" y="0"/>
+                          <a:ext cx="3009014" cy="685800"/>
+                        </a:xfrm>
+                        <a:prstGeom prst="rect">
+                          <a:avLst/>
+                        </a:prstGeom>
+                        <a:solidFill>
+                          <a:schemeClr val="lt1"/>
+                        </a:solidFill>
+                        <a:ln w="6350">
+                          <a:solidFill>
+                            <a:prstClr val="black"/>
+                          </a:solidFill>
+                        </a:ln>
+                      </wps:spPr>
+                      <wps:txbx>
+                        <w:txbxContent>
+                          <w:p>
+                            <w:r>
+                              <w:t>Step 2: Example Image showing what to enter in the field if your id was AXXXXXXXXXXX.</w:t>
+                            </w:r>
+                          </w:p>
+                        </w:txbxContent>
+                      </wps:txbx>
+                      <wps:bodyPr rot="0" spcFirstLastPara="0" vertOverflow="overflow" horzOverflow="overflow" vert="horz" wrap="square" lIns="91440" tIns="45720" rIns="91440" bIns="45720" numCol="1" spcCol="0" rtlCol="0" fromWordArt="0" anchor="t" anchorCtr="0" forceAA="0" compatLnSpc="1">
+                        <a:prstTxWarp prst="textNoShape">
+                          <a:avLst/>
+                        </a:prstTxWarp>
+                        <a:noAutofit/>
+                      </wps:bodyPr>
+                    </wps:wsp>
+                  </a:graphicData>
+                </a:graphic>
+                <wp14:sizeRelH relativeFrom="margin">
+                  <wp14:pctWidth>0</wp14:pctWidth>
+                </wp14:sizeRelH>
+                <wp14:sizeRelV relativeFrom="margin">
+                  <wp14:pctHeight>0</wp14:pctHeight>
+                </wp14:sizeRelV>
+              </wp:anchor>
+            </w:drawing>
+          </mc:Choice>
+          <mc:Fallback>
+            <w:pict>
+              <v:shapetype w14:anchorId="4F3C50D4" id="_x0000_t202" coordsize="21600,21600" o:spt="202" path="m,l,21600r21600,l21600,xe">
+                <v:stroke joinstyle="miter"/>
+                <v:path gradientshapeok="t" o:connecttype="rect"/>
+              </v:shapetype>
+              <v:shape id="Text Box 1" o:spid="_x0000_s1028" type="#_x0000_t202" style="position:absolute;margin-left:254.35pt;margin-top:11.2pt;width:236.95pt;height:54pt;z-index:251667456;visibility:visible;mso-wrap-style:square;mso-width-percent:0;mso-height-percent:0;mso-wrap-distance-left:9pt;mso-wrap-distance-top:0;mso-wrap-distance-right:9pt;mso-wrap-distance-bottom:0;mso-position-horizontal:absolute;mso-position-horizontal-relative:text;mso-position-vertical:absolute;mso-position-vertical-relative:text;mso-width-percent:0;mso-height-percent:0;mso-width-relative:margin;mso-height-relative:margin;v-text-anchor:top" o:gfxdata="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" fillcolor="white [3201]" strokeweight=".5pt">
+                <v:textbox>
+                  <w:txbxContent>
+                    <w:p>
+                      <w:r>
+                        <w:t>Step 2: Example Image showing what to enter in the field if your id was AXXXXXXXXXXX.</w:t>
+                      </w:r>
+                    </w:p>
+                  </w:txbxContent>
+                </v:textbox>
+              </v:shape>
+            </w:pict>
+          </mc:Fallback>
+        </mc:AlternateContent>
+      </w:r>
+    </w:p>
+    <w:p>
+      <w:pPr>
+        <w:spacing w:after="100" w:afterAutospacing="1"/>
+        <w:rPr>
+          <w:rFonts w:ascii="Helvetica Neue" w:hAnsi="Helvetica Neue" w:cs="Times New Roman"/>
+          <w:color w:val="212529"/>
+        </w:rPr>
+      </w:pPr>
+      <w:r>
+        <w:rPr>
+          <w:rFonts w:ascii="Helvetica Neue" w:hAnsi="Helvetica Neue" w:cs="Times New Roman"/>
+          <w:noProof/>
+          <w:color w:val="212529"/>
+        </w:rPr>
+        <mc:AlternateContent>
+          <mc:Choice Requires="wps">
+            <w:drawing>
+              <wp:anchor distT="0" distB="0" distL="114300" distR="114300" simplePos="0" relativeHeight="251670528" behindDoc="0" locked="0" layoutInCell="1" allowOverlap="1" wp14:anchorId="08F105D6" wp14:editId="2179916D">
+                <wp:simplePos x="0" y="0"/>
+                <wp:positionH relativeFrom="column">
+                  <wp:posOffset>2570078</wp:posOffset>
+                </wp:positionH>
+                <wp:positionV relativeFrom="paragraph">
+                  <wp:posOffset>132347</wp:posOffset>
+                </wp:positionV>
+                <wp:extent cx="660400" cy="613511"/>
+                <wp:effectExtent l="25400" t="25400" r="12700" b="34290"/>
+                <wp:wrapNone/>
+                <wp:docPr id="6" name="Straight Arrow Connector 6"/>
+                <wp:cNvGraphicFramePr/>
+                <a:graphic xmlns:a="http://schemas.openxmlformats.org/drawingml/2006/main">
+                  <a:graphicData uri="http://schemas.microsoft.com/office/word/2010/wordprocessingShape">
+                    <wps:wsp>
+                      <wps:cNvCnPr/>
+                      <wps:spPr>
+                        <a:xfrm flipH="1">
+                          <a:off x="0" y="0"/>
+                          <a:ext cx="660400" cy="613511"/>
+                        </a:xfrm>
+                        <a:prstGeom prst="straightConnector1">
+                          <a:avLst/>
+                        </a:prstGeom>
+                        <a:ln w="44450">
+                          <a:tailEnd type="triangle"/>
+                        </a:ln>
+                      </wps:spPr>
+                      <wps:style>
+                        <a:lnRef idx="1">
+                          <a:schemeClr val="accent1"/>
+                        </a:lnRef>
+                        <a:fillRef idx="0">
+                          <a:schemeClr val="accent1"/>
+                        </a:fillRef>
+                        <a:effectRef idx="0">
+                          <a:schemeClr val="accent1"/>
+                        </a:effectRef>
+                        <a:fontRef idx="minor">
+                          <a:schemeClr val="tx1"/>
+                        </a:fontRef>
+                      </wps:style>
+                      <wps:bodyPr/>
+                    </wps:wsp>
+                  </a:graphicData>
+                </a:graphic>
+                <wp14:sizeRelH relativeFrom="margin">
+                  <wp14:pctWidth>0</wp14:pctWidth>
+                </wp14:sizeRelH>
+                <wp14:sizeRelV relativeFrom="margin">
+                  <wp14:pctHeight>0</wp14:pctHeight>
+                </wp14:sizeRelV>
+              </wp:anchor>
+            </w:drawing>
+          </mc:Choice>
+          <mc:Fallback>
+            <w:pict>
+              <v:shapetype w14:anchorId="46B9A6BB" id="_x0000_t32" coordsize="21600,21600" o:spt="32" o:oned="t" path="m,l21600,21600e" filled="f">
+                <v:path arrowok="t" fillok="f" o:connecttype="none"/>
+                <o:lock v:ext="edit" shapetype="t"/>
+              </v:shapetype>
+              <v:shape id="Straight Arrow Connector 6" o:spid="_x0000_s1026" type="#_x0000_t32" style="position:absolute;margin-left:202.35pt;margin-top:10.4pt;width:52pt;height:48.3pt;flip:x;z-index:251670528;visibility:visible;mso-wrap-style:square;mso-width-percent:0;mso-height-percent:0;mso-wrap-distance-left:9pt;mso-wrap-distance-top:0;mso-wrap-distance-right:9pt;mso-wrap-distance-bottom:0;mso-position-horizontal:absolute;mso-position-horizontal-relative:text;mso-position-vertical:absolute;mso-position-vertical-relative:text;mso-width-percent:0;mso-height-percent:0;mso-width-relative:margin;mso-height-relative:margin" o:gfxdata="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" strokecolor="#4472c4 [3204]" strokeweight="3.5pt">
+                <v:stroke endarrow="block" joinstyle="miter"/>
+              </v:shape>
+            </w:pict>
+          </mc:Fallback>
+        </mc:AlternateContent>
+      </w:r>
+    </w:p>
+    <w:p>
+      <w:pPr>
+        <w:spacing w:after="100" w:afterAutospacing="1"/>
+        <w:rPr>
+          <w:rFonts w:ascii="Helvetica Neue" w:hAnsi="Helvetica Neue" w:cs="Times New Roman"/>
+          <w:color w:val="212529"/>
+        </w:rPr>
+      </w:pPr>
+    </w:p>
+    <w:p>
+      <w:pPr>
+        <w:spacing w:after="100" w:afterAutospacing="1"/>
+        <w:rPr>
+          <w:rFonts w:ascii="Helvetica Neue" w:hAnsi="Helvetica Neue" w:cs="Times New Roman"/>
+          <w:color w:val="212529"/>
+        </w:rPr>
+      </w:pPr>
+    </w:p>
+    <w:p>
+      <w:pPr>
+        <w:spacing w:after="100" w:afterAutospacing="1"/>
+        <w:rPr>
+          <w:rFonts w:ascii="Helvetica Neue" w:hAnsi="Helvetica Neue" w:cs="Times New Roman"/>
+          <w:color w:val="212529"/>
+        </w:rPr>
+      </w:pPr>
+      <w:r>
+        <w:rPr>
+          <w:rFonts w:ascii="Helvetica Neue" w:hAnsi="Helvetica Neue" w:cs="Times New Roman"/>
+          <w:noProof/>
+          <w:color w:val="212529"/>
+        </w:rPr>
+        <mc:AlternateContent>
+          <mc:Choice Requires="wps">
+            <w:drawing>
+              <wp:anchor distT="0" distB="0" distL="114300" distR="114300" simplePos="0" relativeHeight="251669504" behindDoc="0" locked="0" layoutInCell="1" allowOverlap="1" wp14:anchorId="17FCDDB8" wp14:editId="602E94BB">
+                <wp:simplePos x="0" y="0"/>
+                <wp:positionH relativeFrom="column">
+                  <wp:posOffset>2570079</wp:posOffset>
+                </wp:positionH>
+                <wp:positionV relativeFrom="paragraph">
+                  <wp:posOffset>279433</wp:posOffset>
+                </wp:positionV>
+                <wp:extent cx="1081204" cy="45719"/>
+                <wp:effectExtent l="25400" t="63500" r="0" b="94615"/>
+                <wp:wrapNone/>
+                <wp:docPr id="9" name="Straight Arrow Connector 9"/>
+                <wp:cNvGraphicFramePr/>
+                <a:graphic xmlns:a="http://schemas.openxmlformats.org/drawingml/2006/main">
+                  <a:graphicData uri="http://schemas.microsoft.com/office/word/2010/wordprocessingShape">
+                    <wps:wsp>
+                      <wps:cNvCnPr/>
+                      <wps:spPr>
+                        <a:xfrm flipH="1">
+                          <a:off x="0" y="0"/>
+                          <a:ext cx="1081204" cy="45719"/>
+                        </a:xfrm>
+                        <a:prstGeom prst="straightConnector1">
+                          <a:avLst/>
+                        </a:prstGeom>
+                        <a:ln w="44450">
+                          <a:tailEnd type="triangle"/>
+                        </a:ln>
+                      </wps:spPr>
+                      <wps:style>
+                        <a:lnRef idx="1">
+                          <a:schemeClr val="accent1"/>
+                        </a:lnRef>
+                        <a:fillRef idx="0">
+                          <a:schemeClr val="accent1"/>
+                        </a:fillRef>
+                        <a:effectRef idx="0">
+                          <a:schemeClr val="accent1"/>
+                        </a:effectRef>
+                        <a:fontRef idx="minor">
+                          <a:schemeClr val="tx1"/>
+                        </a:fontRef>
+                      </wps:style>
+                      <wps:bodyPr/>
+                    </wps:wsp>
+                  </a:graphicData>
+                </a:graphic>
+                <wp14:sizeRelH relativeFrom="margin">
+                  <wp14:pctWidth>0</wp14:pctWidth>
+                </wp14:sizeRelH>
+                <wp14:sizeRelV relativeFrom="margin">
+                  <wp14:pctHeight>0</wp14:pctHeight>
+                </wp14:sizeRelV>
+              </wp:anchor>
+            </w:drawing>
+          </mc:Choice>
+          <mc:Fallback>
+            <w:pict>
+              <v:shape w14:anchorId="412F4C54" id="Straight Arrow Connector 9" o:spid="_x0000_s1026" type="#_x0000_t32" style="position:absolute;margin-left:202.35pt;margin-top:22pt;width:85.15pt;height:3.6pt;flip:x;z-index:251669504;visibility:visible;mso-wrap-style:square;mso-width-percent:0;mso-height-percent:0;mso-wrap-distance-left:9pt;mso-wrap-distance-top:0;mso-wrap-distance-right:9pt;mso-wrap-distance-bottom:0;mso-position-horizontal:absolute;mso-position-horizontal-relative:text;mso-position-vertical:absolute;mso-position-vertical-relative:text;mso-width-percent:0;mso-height-percent:0;mso-width-relative:margin;mso-height-relative:margin" o:gfxdata="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" strokecolor="#4472c4 [3204]" strokeweight="3.5pt">
+                <v:stroke endarrow="block" joinstyle="miter"/>
+              </v:shape>
+            </w:pict>
+          </mc:Fallback>
+        </mc:AlternateContent>
+      </w:r>
+      <w:r>
+        <w:rPr>
+          <w:rFonts w:ascii="Helvetica Neue" w:hAnsi="Helvetica Neue" w:cs="Times New Roman"/>
+          <w:noProof/>
+          <w:color w:val="212529"/>
+        </w:rPr>
+        <mc:AlternateContent>
+          <mc:Choice Requires="wps">
+            <w:drawing>
+              <wp:anchor distT="0" distB="0" distL="114300" distR="114300" simplePos="0" relativeHeight="251668480" behindDoc="0" locked="0" layoutInCell="1" allowOverlap="1" wp14:anchorId="4FCCBC4B" wp14:editId="5196EA94">
+                <wp:simplePos x="0" y="0"/>
+                <wp:positionH relativeFrom="column">
+                  <wp:posOffset>3651250</wp:posOffset>
+                </wp:positionH>
+                <wp:positionV relativeFrom="paragraph">
+                  <wp:posOffset>40606</wp:posOffset>
+                </wp:positionV>
+                <wp:extent cx="1756410" cy="492760"/>
+                <wp:effectExtent l="0" t="0" r="8890" b="15240"/>
+                <wp:wrapNone/>
+                <wp:docPr id="8" name="Text Box 8"/>
+                <wp:cNvGraphicFramePr/>
+                <a:graphic xmlns:a="http://schemas.openxmlformats.org/drawingml/2006/main">
+                  <a:graphicData uri="http://schemas.microsoft.com/office/word/2010/wordprocessingShape">
+                    <wps:wsp>
+                      <wps:cNvSpPr txBox="1"/>
+                      <wps:spPr>
+                        <a:xfrm>
+                          <a:off x="0" y="0"/>
+                          <a:ext cx="1756410" cy="492760"/>
+                        </a:xfrm>
+                        <a:prstGeom prst="rect">
+                          <a:avLst/>
+                        </a:prstGeom>
+                        <a:solidFill>
+                          <a:schemeClr val="lt1"/>
+                        </a:solidFill>
+                        <a:ln w="6350">
+                          <a:solidFill>
+                            <a:prstClr val="black"/>
+                          </a:solidFill>
+                        </a:ln>
+                      </wps:spPr>
+                      <wps:txbx>
+                        <w:txbxContent>
+                          <w:p>
+                            <w:r>
+                              <w:t>Step 3: Click here to Begin!</w:t>
+                            </w:r>
+                          </w:p>
+                        </w:txbxContent>
+                      </wps:txbx>
+                      <wps:bodyPr rot="0" spcFirstLastPara="0" vertOverflow="overflow" horzOverflow="overflow" vert="horz" wrap="square" lIns="91440" tIns="45720" rIns="91440" bIns="45720" numCol="1" spcCol="0" rtlCol="0" fromWordArt="0" anchor="t" anchorCtr="0" forceAA="0" compatLnSpc="1">
+                        <a:prstTxWarp prst="textNoShape">
+                          <a:avLst/>
+                        </a:prstTxWarp>
+                        <a:noAutofit/>
+                      </wps:bodyPr>
+                    </wps:wsp>
+                  </a:graphicData>
+                </a:graphic>
+                <wp14:sizeRelH relativeFrom="margin">
+                  <wp14:pctWidth>0</wp14:pctWidth>
+                </wp14:sizeRelH>
+                <wp14:sizeRelV relativeFrom="margin">
+                  <wp14:pctHeight>0</wp14:pctHeight>
+                </wp14:sizeRelV>
+              </wp:anchor>
+            </w:drawing>
+          </mc:Choice>
+          <mc:Fallback>
+            <w:pict>
+              <v:shape w14:anchorId="4FCCBC4B" id="Text Box 8" o:spid="_x0000_s1029" type="#_x0000_t202" style="position:absolute;margin-left:287.5pt;margin-top:3.2pt;width:138.3pt;height:38.8pt;z-index:251668480;visibility:visible;mso-wrap-style:square;mso-width-percent:0;mso-height-percent:0;mso-wrap-distance-left:9pt;mso-wrap-distance-top:0;mso-wrap-distance-right:9pt;mso-wrap-distance-bottom:0;mso-position-horizontal:absolute;mso-position-horizontal-relative:text;mso-position-vertical:absolute;mso-position-vertical-relative:text;mso-width-percent:0;mso-height-percent:0;mso-width-relative:margin;mso-height-relative:margin;v-text-anchor:top" o:gfxdata="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" fillcolor="white [3201]" strokeweight=".5pt">
+                <v:textbox>
+                  <w:txbxContent>
+                    <w:p>
+                      <w:r>
+                        <w:t>Step 3: Click here to Begin!</w:t>
+                      </w:r>
+                    </w:p>
+                  </w:txbxContent>
+                </v:textbox>
+              </v:shape>
+            </w:pict>
+          </mc:Fallback>
+        </mc:AlternateContent>
+      </w:r>
+    </w:p>
+    <w:p>
+      <w:pPr>
+        <w:spacing w:after="100" w:afterAutospacing="1"/>
+        <w:rPr>
+          <w:rFonts w:ascii="Helvetica Neue" w:hAnsi="Helvetica Neue" w:cs="Times New Roman"/>
+          <w:color w:val="212529"/>
+        </w:rPr>
+      </w:pPr>
+    </w:p>
+    <w:p>
+      <w:pPr>
+        <w:spacing w:after="100" w:afterAutospacing="1"/>
+        <w:rPr>
+          <w:rFonts w:ascii="Helvetica Neue" w:hAnsi="Helvetica Neue" w:cs="Times New Roman"/>
+          <w:color w:val="212529"/>
+        </w:rPr>
+      </w:pPr>
+      <w:r>
+        <w:rPr>
+          <w:rFonts w:ascii="Helvetica Neue" w:hAnsi="Helvetica Neue" w:cs="Times New Roman"/>
+          <w:color w:val="212529"/>
+        </w:rPr>
+        <w:t xml:space="preserve">Participation in </w:t>
+      </w:r>
+      <w:r>
+        <w:rPr>
+          <w:rFonts w:ascii="Helvetica Neue" w:hAnsi="Helvetica Neue" w:cs="Times New Roman"/>
+          <w:color w:val="212529"/>
+        </w:rPr>
+        <w:t xml:space="preserve">this </w:t>
+      </w:r>
+      <w:r>
+        <w:rPr>
+          <w:rFonts w:ascii="Helvetica Neue" w:hAnsi="Helvetica Neue" w:cs="Times New Roman"/>
+          <w:color w:val="212529"/>
+        </w:rPr>
+        <w:t>research is entirely voluntary. You may stop this HIT at any moment when you feel uncomfortable. For any other question, please contact us at </w:t>
+      </w:r>
+      <w:hyperlink r:id="rId10" w:tgtFrame="_blank" w:history="1">
+        <w:r>
+          <w:rPr>
+            <w:rFonts w:ascii="Helvetica Neue" w:hAnsi="Helvetica Neue" w:cs="Times New Roman"/>
+            <w:color w:val="5E3F99"/>
+            <w:u w:val="single"/>
+          </w:rPr>
+          <w:t>jtouthang@libr.net</w:t>
+        </w:r>
+      </w:hyperlink>
+      <w:r>
+        <w:rPr>
+          <w:rFonts w:ascii="Helvetica Neue" w:hAnsi="Helvetica Neue" w:cs="Times New Roman"/>
+          <w:color w:val="212529"/>
+        </w:rPr>
+        <w:t>.</w:t>
+      </w:r>
+    </w:p>
+    <w:p>
+      <w:pPr>
+        <w:spacing w:after="100" w:afterAutospacing="1"/>
+        <w:rPr>
+          <w:rFonts w:ascii="Helvetica Neue" w:hAnsi="Helvetica Neue" w:cs="Times New Roman"/>
+          <w:color w:val="212529"/>
+        </w:rPr>
+      </w:pPr>
+      <w:r>
+        <w:rPr>
+          <w:rFonts w:ascii="Helvetica Neue" w:hAnsi="Helvetica Neue" w:cs="Times New Roman"/>
+          <w:color w:val="212529"/>
+        </w:rPr>
+        <w:t>No personally identifiable information will be collected in this study.</w:t>
+      </w:r>
+    </w:p>
+    <w:p>
+      <w:pPr>
+        <w:spacing w:after="100" w:afterAutospacing="1"/>
+        <w:rPr>
+          <w:rFonts w:ascii="Helvetica Neue" w:hAnsi="Helvetica Neue" w:cs="Times New Roman"/>
+          <w:color w:val="212529"/>
+        </w:rPr>
+      </w:pPr>
     </w:p>
     <w:sectPr>
       <w:pgSz w:w="12240" w:h="15840"/>
@@ -1169,6 +2320,120 @@
     </w:lvl>
   </w:abstractNum>
   <w:abstractNum w:abstractNumId="1" w15:restartNumberingAfterBreak="0">
+    <w:nsid w:val="42D06314"/>
+    <w:multiLevelType w:val="hybridMultilevel"/>
+    <w:tmpl w:val="71E85DD0"/>
+    <w:lvl w:ilvl="0" w:tplc="CC323D1A">
+      <w:start w:val="1"/>
+      <w:numFmt w:val="bullet"/>
+      <w:lvlText w:val=""/>
+      <w:lvlJc w:val="left"/>
+      <w:pPr>
+        <w:ind w:left="720" w:hanging="360"/>
+      </w:pPr>
+      <w:rPr>
+        <w:rFonts w:ascii="Symbol" w:eastAsiaTheme="minorHAnsi" w:hAnsi="Symbol" w:cs="Times New Roman" w:hint="default"/>
+        <w:b w:val="0"/>
+      </w:rPr>
+    </w:lvl>
+    <w:lvl w:ilvl="1" w:tplc="04090003" w:tentative="1">
+      <w:start w:val="1"/>
+      <w:numFmt w:val="bullet"/>
+      <w:lvlText w:val="o"/>
+      <w:lvlJc w:val="left"/>
+      <w:pPr>
+        <w:ind w:left="1440" w:hanging="360"/>
+      </w:pPr>
+      <w:rPr>
+        <w:rFonts w:ascii="Courier New" w:hAnsi="Courier New" w:cs="Courier New" w:hint="default"/>
+      </w:rPr>
+    </w:lvl>
+    <w:lvl w:ilvl="2" w:tplc="04090005" w:tentative="1">
+      <w:start w:val="1"/>
+      <w:numFmt w:val="bullet"/>
+      <w:lvlText w:val=""/>
+      <w:lvlJc w:val="left"/>
+      <w:pPr>
+        <w:ind w:left="2160" w:hanging="360"/>
+      </w:pPr>
+      <w:rPr>
+        <w:rFonts w:ascii="Wingdings" w:hAnsi="Wingdings" w:cs="Wingdings" w:hint="default"/>
+      </w:rPr>
+    </w:lvl>
+    <w:lvl w:ilvl="3" w:tplc="04090001" w:tentative="1">
+      <w:start w:val="1"/>
+      <w:numFmt w:val="bullet"/>
+      <w:lvlText w:val=""/>
+      <w:lvlJc w:val="left"/>
+      <w:pPr>
+        <w:ind w:left="2880" w:hanging="360"/>
+      </w:pPr>
+      <w:rPr>
+        <w:rFonts w:ascii="Symbol" w:hAnsi="Symbol" w:cs="Symbol" w:hint="default"/>
+      </w:rPr>
+    </w:lvl>
+    <w:lvl w:ilvl="4" w:tplc="04090003" w:tentative="1">
+      <w:start w:val="1"/>
+      <w:numFmt w:val="bullet"/>
+      <w:lvlText w:val="o"/>
+      <w:lvlJc w:val="left"/>
+      <w:pPr>
+        <w:ind w:left="3600" w:hanging="360"/>
+      </w:pPr>
+      <w:rPr>
+        <w:rFonts w:ascii="Courier New" w:hAnsi="Courier New" w:cs="Courier New" w:hint="default"/>
+      </w:rPr>
+    </w:lvl>
+    <w:lvl w:ilvl="5" w:tplc="04090005" w:tentative="1">
+      <w:start w:val="1"/>
+      <w:numFmt w:val="bullet"/>
+      <w:lvlText w:val=""/>
+      <w:lvlJc w:val="left"/>
+      <w:pPr>
+        <w:ind w:left="4320" w:hanging="360"/>
+      </w:pPr>
+      <w:rPr>
+        <w:rFonts w:ascii="Wingdings" w:hAnsi="Wingdings" w:cs="Wingdings" w:hint="default"/>
+      </w:rPr>
+    </w:lvl>
+    <w:lvl w:ilvl="6" w:tplc="04090001" w:tentative="1">
+      <w:start w:val="1"/>
+      <w:numFmt w:val="bullet"/>
+      <w:lvlText w:val=""/>
+      <w:lvlJc w:val="left"/>
+      <w:pPr>
+        <w:ind w:left="5040" w:hanging="360"/>
+      </w:pPr>
+      <w:rPr>
+        <w:rFonts w:ascii="Symbol" w:hAnsi="Symbol" w:cs="Symbol" w:hint="default"/>
+      </w:rPr>
+    </w:lvl>
+    <w:lvl w:ilvl="7" w:tplc="04090003" w:tentative="1">
+      <w:start w:val="1"/>
+      <w:numFmt w:val="bullet"/>
+      <w:lvlText w:val="o"/>
+      <w:lvlJc w:val="left"/>
+      <w:pPr>
+        <w:ind w:left="5760" w:hanging="360"/>
+      </w:pPr>
+      <w:rPr>
+        <w:rFonts w:ascii="Courier New" w:hAnsi="Courier New" w:cs="Courier New" w:hint="default"/>
+      </w:rPr>
+    </w:lvl>
+    <w:lvl w:ilvl="8" w:tplc="04090005" w:tentative="1">
+      <w:start w:val="1"/>
+      <w:numFmt w:val="bullet"/>
+      <w:lvlText w:val=""/>
+      <w:lvlJc w:val="left"/>
+      <w:pPr>
+        <w:ind w:left="6480" w:hanging="360"/>
+      </w:pPr>
+      <w:rPr>
+        <w:rFonts w:ascii="Wingdings" w:hAnsi="Wingdings" w:cs="Wingdings" w:hint="default"/>
+      </w:rPr>
+    </w:lvl>
+  </w:abstractNum>
+  <w:abstractNum w:abstractNumId="2" w15:restartNumberingAfterBreak="0">
     <w:nsid w:val="78DE261F"/>
     <w:multiLevelType w:val="hybridMultilevel"/>
     <w:tmpl w:val="FAB0B470"/>
@@ -1261,6 +2526,9 @@
     <w:abstractNumId w:val="0"/>
   </w:num>
   <w:num w:numId="2">
+    <w:abstractNumId w:val="2"/>
+  </w:num>
+  <w:num w:numId="3">
     <w:abstractNumId w:val="1"/>
   </w:num>
 </w:numbering>
@@ -1723,6 +2991,18 @@
       <w:shd w:val="clear" w:color="auto" w:fill="E1DFDD"/>
     </w:rPr>
   </w:style>
+  <w:style w:type="character" w:styleId="FollowedHyperlink">
+    <w:name w:val="FollowedHyperlink"/>
+    <w:basedOn w:val="DefaultParagraphFont"/>
+    <w:uiPriority w:val="99"/>
+    <w:semiHidden/>
+    <w:unhideWhenUsed/>
+    <w:rsid w:val="000165C7"/>
+    <w:rPr>
+      <w:color w:val="954F72" w:themeColor="followedHyperlink"/>
+      <w:u w:val="single"/>
+    </w:rPr>
+  </w:style>
 </w:styles>
 </file>
 

</xml_diff>